<commit_message>
Add changes to the brochure and the documentation
</commit_message>
<xml_diff>
--- a/documentation/docx/Brochure.docx
+++ b/documentation/docx/Brochure.docx
@@ -5,6 +5,7 @@
     <w:tbl>
       <w:tblPr>
         <w:tblStyle w:val="TableGrid"/>
+        <w:tblpPr w:leftFromText="141" w:rightFromText="141" w:vertAnchor="text" w:horzAnchor="margin" w:tblpY="-75"/>
         <w:tblW w:w="0" w:type="auto"/>
         <w:tblLook w:val="04A0" w:firstRow="1" w:lastRow="0" w:firstColumn="1" w:lastColumn="0" w:noHBand="0" w:noVBand="1"/>
       </w:tblPr>
@@ -23,31 +24,57 @@
           </w:tcPr>
           <w:p>
             <w:pPr>
-              <w:pStyle w:val="Title"/>
+              <w:jc w:val="both"/>
+              <w:rPr>
+                <w:rFonts w:ascii="JetBrains Mono" w:hAnsi="JetBrains Mono" w:cs="JetBrains Mono"/>
+                <w:sz w:val="72"/>
+                <w:szCs w:val="72"/>
+                <w:lang w:val="bg-BG"/>
+              </w:rPr>
+            </w:pPr>
+          </w:p>
+          <w:p>
+            <w:pPr>
+              <w:rPr>
+                <w:rFonts w:ascii="JetBrains Mono" w:hAnsi="JetBrains Mono" w:cs="JetBrains Mono"/>
+                <w:sz w:val="72"/>
+                <w:szCs w:val="72"/>
+                <w:lang w:val="bg-BG"/>
+              </w:rPr>
+            </w:pPr>
+          </w:p>
+          <w:p>
+            <w:pPr>
+              <w:tabs>
+                <w:tab w:val="left" w:pos="1755"/>
+              </w:tabs>
               <w:jc w:val="center"/>
               <w:rPr>
                 <w:rFonts w:ascii="JetBrains Mono" w:hAnsi="JetBrains Mono" w:cs="JetBrains Mono"/>
-              </w:rPr>
-            </w:pPr>
-            <w:r>
-              <w:rPr>
-                <w:rFonts w:ascii="JetBrains Mono" w:hAnsi="JetBrains Mono" w:cs="JetBrains Mono"/>
+                <w:sz w:val="72"/>
+                <w:szCs w:val="72"/>
+                <w:lang w:val="bg-BG"/>
+              </w:rPr>
+            </w:pPr>
+            <w:r>
+              <w:rPr>
                 <w:noProof/>
-                <w:lang w:val="bg-BG"/>
+                <w:sz w:val="72"/>
+                <w:szCs w:val="72"/>
               </w:rPr>
               <w:drawing>
-                <wp:anchor distT="0" distB="0" distL="114300" distR="114300" simplePos="0" relativeHeight="251658240" behindDoc="1" locked="0" layoutInCell="1" allowOverlap="1" wp14:anchorId="0C59B8FF" wp14:editId="5850EBB1">
+                <wp:anchor distT="0" distB="0" distL="114300" distR="114300" simplePos="0" relativeHeight="251689984" behindDoc="1" locked="0" layoutInCell="1" allowOverlap="1" wp14:anchorId="7DF6D9D4" wp14:editId="020F88FD">
                   <wp:simplePos x="0" y="0"/>
                   <wp:positionH relativeFrom="column">
-                    <wp:posOffset>188583</wp:posOffset>
+                    <wp:posOffset>525145</wp:posOffset>
                   </wp:positionH>
                   <wp:positionV relativeFrom="paragraph">
-                    <wp:posOffset>650611</wp:posOffset>
+                    <wp:posOffset>678180</wp:posOffset>
                   </wp:positionV>
-                  <wp:extent cx="2570480" cy="2570480"/>
-                  <wp:effectExtent l="0" t="0" r="1270" b="1270"/>
+                  <wp:extent cx="1962150" cy="1962150"/>
+                  <wp:effectExtent l="0" t="0" r="0" b="0"/>
                   <wp:wrapTopAndBottom/>
-                  <wp:docPr id="1" name="Picture 1"/>
+                  <wp:docPr id="17" name="Picture 17"/>
                   <wp:cNvGraphicFramePr>
                     <a:graphicFrameLocks xmlns:a="http://schemas.openxmlformats.org/drawingml/2006/main" noChangeAspect="1"/>
                   </wp:cNvGraphicFramePr>
@@ -55,11 +82,1244 @@
                     <a:graphicData uri="http://schemas.openxmlformats.org/drawingml/2006/picture">
                       <pic:pic xmlns:pic="http://schemas.openxmlformats.org/drawingml/2006/picture">
                         <pic:nvPicPr>
-                          <pic:cNvPr id="1" name=""/>
+                          <pic:cNvPr id="0" name="Picture 3"/>
+                          <pic:cNvPicPr>
+                            <a:picLocks noChangeAspect="1" noChangeArrowheads="1"/>
+                          </pic:cNvPicPr>
+                        </pic:nvPicPr>
+                        <pic:blipFill>
+                          <a:blip r:embed="rId6" cstate="print">
+                            <a:extLst>
+                              <a:ext uri="{28A0092B-C50C-407E-A947-70E740481C1C}">
+                                <a14:useLocalDpi xmlns:a14="http://schemas.microsoft.com/office/drawing/2010/main" val="0"/>
+                              </a:ext>
+                            </a:extLst>
+                          </a:blip>
+                          <a:srcRect/>
+                          <a:stretch>
+                            <a:fillRect/>
+                          </a:stretch>
+                        </pic:blipFill>
+                        <pic:spPr bwMode="auto">
+                          <a:xfrm>
+                            <a:off x="0" y="0"/>
+                            <a:ext cx="1962150" cy="1962150"/>
+                          </a:xfrm>
+                          <a:prstGeom prst="rect">
+                            <a:avLst/>
+                          </a:prstGeom>
+                          <a:noFill/>
+                          <a:ln>
+                            <a:noFill/>
+                          </a:ln>
+                        </pic:spPr>
+                      </pic:pic>
+                    </a:graphicData>
+                  </a:graphic>
+                  <wp14:sizeRelH relativeFrom="margin">
+                    <wp14:pctWidth>0</wp14:pctWidth>
+                  </wp14:sizeRelH>
+                  <wp14:sizeRelV relativeFrom="margin">
+                    <wp14:pctHeight>0</wp14:pctHeight>
+                  </wp14:sizeRelV>
+                </wp:anchor>
+              </w:drawing>
+            </w:r>
+            <w:r>
+              <w:rPr>
+                <w:rFonts w:ascii="JetBrains Mono" w:hAnsi="JetBrains Mono" w:cs="JetBrains Mono"/>
+                <w:sz w:val="72"/>
+                <w:szCs w:val="72"/>
+              </w:rPr>
+              <w:t>EuroDict</w:t>
+            </w:r>
+          </w:p>
+          <w:p>
+            <w:pPr>
+              <w:tabs>
+                <w:tab w:val="left" w:pos="1755"/>
+              </w:tabs>
+              <w:jc w:val="center"/>
+              <w:rPr>
+                <w:rFonts w:ascii="JetBrains Mono" w:hAnsi="JetBrains Mono" w:cs="JetBrains Mono"/>
+                <w:sz w:val="30"/>
+                <w:szCs w:val="30"/>
+                <w:lang w:val="bg-BG"/>
+              </w:rPr>
+            </w:pPr>
+          </w:p>
+          <w:p>
+            <w:pPr>
+              <w:tabs>
+                <w:tab w:val="left" w:pos="1755"/>
+              </w:tabs>
+              <w:jc w:val="center"/>
+              <w:rPr>
+                <w:rFonts w:ascii="JetBrains Mono" w:hAnsi="JetBrains Mono" w:cs="JetBrains Mono"/>
+                <w:sz w:val="32"/>
+                <w:szCs w:val="32"/>
+                <w:lang w:val="bg-BG"/>
+              </w:rPr>
+            </w:pPr>
+            <w:r>
+              <w:rPr>
+                <w:rFonts w:ascii="JetBrains Mono" w:hAnsi="JetBrains Mono" w:cs="JetBrains Mono"/>
+                <w:sz w:val="32"/>
+                <w:szCs w:val="32"/>
+                <w:lang w:val="bg-BG"/>
+              </w:rPr>
+              <w:t>Научете италиански, испански и немски</w:t>
+            </w:r>
+          </w:p>
+          <w:p>
+            <w:pPr>
+              <w:tabs>
+                <w:tab w:val="left" w:pos="3180"/>
+              </w:tabs>
+              <w:rPr>
+                <w:rFonts w:ascii="JetBrains Mono" w:hAnsi="JetBrains Mono" w:cs="JetBrains Mono"/>
+                <w:sz w:val="32"/>
+                <w:szCs w:val="32"/>
+                <w:lang w:val="bg-BG"/>
+              </w:rPr>
+            </w:pPr>
+            <w:r>
+              <w:rPr>
+                <w:noProof/>
+              </w:rPr>
+              <w:drawing>
+                <wp:anchor distT="0" distB="0" distL="114300" distR="114300" simplePos="0" relativeHeight="251691008" behindDoc="1" locked="0" layoutInCell="1" allowOverlap="1" wp14:anchorId="290705D6" wp14:editId="0D77B7DE">
+                  <wp:simplePos x="0" y="0"/>
+                  <wp:positionH relativeFrom="column">
+                    <wp:posOffset>224155</wp:posOffset>
+                  </wp:positionH>
+                  <wp:positionV relativeFrom="paragraph">
+                    <wp:posOffset>609600</wp:posOffset>
+                  </wp:positionV>
+                  <wp:extent cx="714375" cy="714375"/>
+                  <wp:effectExtent l="0" t="0" r="9525" b="9525"/>
+                  <wp:wrapTight wrapText="bothSides">
+                    <wp:wrapPolygon edited="0">
+                      <wp:start x="0" y="0"/>
+                      <wp:lineTo x="0" y="21312"/>
+                      <wp:lineTo x="21312" y="21312"/>
+                      <wp:lineTo x="21312" y="0"/>
+                      <wp:lineTo x="0" y="0"/>
+                    </wp:wrapPolygon>
+                  </wp:wrapTight>
+                  <wp:docPr id="18" name="Picture 18" descr="A picture containing text, clipart, screenshot, vector graphics&#10;&#10;Description automatically generated"/>
+                  <wp:cNvGraphicFramePr>
+                    <a:graphicFrameLocks xmlns:a="http://schemas.openxmlformats.org/drawingml/2006/main" noChangeAspect="1"/>
+                  </wp:cNvGraphicFramePr>
+                  <a:graphic xmlns:a="http://schemas.openxmlformats.org/drawingml/2006/main">
+                    <a:graphicData uri="http://schemas.openxmlformats.org/drawingml/2006/picture">
+                      <pic:pic xmlns:pic="http://schemas.openxmlformats.org/drawingml/2006/picture">
+                        <pic:nvPicPr>
+                          <pic:cNvPr id="2" name="Picture 2" descr="A picture containing text, clipart, screenshot, vector graphics&#10;&#10;Description automatically generated"/>
+                          <pic:cNvPicPr>
+                            <a:picLocks noChangeAspect="1" noChangeArrowheads="1"/>
+                          </pic:cNvPicPr>
+                        </pic:nvPicPr>
+                        <pic:blipFill>
+                          <a:blip r:embed="rId7" cstate="print">
+                            <a:extLst>
+                              <a:ext uri="{28A0092B-C50C-407E-A947-70E740481C1C}">
+                                <a14:useLocalDpi xmlns:a14="http://schemas.microsoft.com/office/drawing/2010/main" val="0"/>
+                              </a:ext>
+                            </a:extLst>
+                          </a:blip>
+                          <a:srcRect/>
+                          <a:stretch>
+                            <a:fillRect/>
+                          </a:stretch>
+                        </pic:blipFill>
+                        <pic:spPr bwMode="auto">
+                          <a:xfrm>
+                            <a:off x="0" y="0"/>
+                            <a:ext cx="714375" cy="714375"/>
+                          </a:xfrm>
+                          <a:prstGeom prst="rect">
+                            <a:avLst/>
+                          </a:prstGeom>
+                          <a:noFill/>
+                          <a:ln>
+                            <a:noFill/>
+                          </a:ln>
+                        </pic:spPr>
+                      </pic:pic>
+                    </a:graphicData>
+                  </a:graphic>
+                  <wp14:sizeRelH relativeFrom="page">
+                    <wp14:pctWidth>0</wp14:pctWidth>
+                  </wp14:sizeRelH>
+                  <wp14:sizeRelV relativeFrom="page">
+                    <wp14:pctHeight>0</wp14:pctHeight>
+                  </wp14:sizeRelV>
+                </wp:anchor>
+              </w:drawing>
+            </w:r>
+            <w:r>
+              <w:rPr>
+                <w:noProof/>
+              </w:rPr>
+              <w:drawing>
+                <wp:anchor distT="0" distB="0" distL="114300" distR="114300" simplePos="0" relativeHeight="251693056" behindDoc="1" locked="0" layoutInCell="1" allowOverlap="1" wp14:anchorId="44D570F4" wp14:editId="4B5B080C">
+                  <wp:simplePos x="0" y="0"/>
+                  <wp:positionH relativeFrom="column">
+                    <wp:posOffset>2032000</wp:posOffset>
+                  </wp:positionH>
+                  <wp:positionV relativeFrom="paragraph">
+                    <wp:posOffset>596900</wp:posOffset>
+                  </wp:positionV>
+                  <wp:extent cx="708660" cy="708660"/>
+                  <wp:effectExtent l="0" t="0" r="0" b="0"/>
+                  <wp:wrapTight wrapText="bothSides">
+                    <wp:wrapPolygon edited="0">
+                      <wp:start x="0" y="0"/>
+                      <wp:lineTo x="0" y="20903"/>
+                      <wp:lineTo x="20903" y="20903"/>
+                      <wp:lineTo x="20903" y="0"/>
+                      <wp:lineTo x="0" y="0"/>
+                    </wp:wrapPolygon>
+                  </wp:wrapTight>
+                  <wp:docPr id="19" name="Picture 19" descr="Icon&#10;&#10;Description automatically generated"/>
+                  <wp:cNvGraphicFramePr>
+                    <a:graphicFrameLocks xmlns:a="http://schemas.openxmlformats.org/drawingml/2006/main" noChangeAspect="1"/>
+                  </wp:cNvGraphicFramePr>
+                  <a:graphic xmlns:a="http://schemas.openxmlformats.org/drawingml/2006/main">
+                    <a:graphicData uri="http://schemas.openxmlformats.org/drawingml/2006/picture">
+                      <pic:pic xmlns:pic="http://schemas.openxmlformats.org/drawingml/2006/picture">
+                        <pic:nvPicPr>
+                          <pic:cNvPr id="6" name="Picture 6" descr="Icon&#10;&#10;Description automatically generated"/>
+                          <pic:cNvPicPr>
+                            <a:picLocks noChangeAspect="1" noChangeArrowheads="1"/>
+                          </pic:cNvPicPr>
+                        </pic:nvPicPr>
+                        <pic:blipFill>
+                          <a:blip r:embed="rId8" cstate="print">
+                            <a:extLst>
+                              <a:ext uri="{28A0092B-C50C-407E-A947-70E740481C1C}">
+                                <a14:useLocalDpi xmlns:a14="http://schemas.microsoft.com/office/drawing/2010/main" val="0"/>
+                              </a:ext>
+                            </a:extLst>
+                          </a:blip>
+                          <a:srcRect/>
+                          <a:stretch>
+                            <a:fillRect/>
+                          </a:stretch>
+                        </pic:blipFill>
+                        <pic:spPr bwMode="auto">
+                          <a:xfrm flipH="1">
+                            <a:off x="0" y="0"/>
+                            <a:ext cx="708660" cy="708660"/>
+                          </a:xfrm>
+                          <a:prstGeom prst="rect">
+                            <a:avLst/>
+                          </a:prstGeom>
+                          <a:noFill/>
+                          <a:ln>
+                            <a:noFill/>
+                          </a:ln>
+                        </pic:spPr>
+                      </pic:pic>
+                    </a:graphicData>
+                  </a:graphic>
+                  <wp14:sizeRelH relativeFrom="page">
+                    <wp14:pctWidth>0</wp14:pctWidth>
+                  </wp14:sizeRelH>
+                  <wp14:sizeRelV relativeFrom="page">
+                    <wp14:pctHeight>0</wp14:pctHeight>
+                  </wp14:sizeRelV>
+                </wp:anchor>
+              </w:drawing>
+            </w:r>
+            <w:r>
+              <w:rPr>
+                <w:noProof/>
+              </w:rPr>
+              <w:drawing>
+                <wp:anchor distT="0" distB="0" distL="114300" distR="114300" simplePos="0" relativeHeight="251692032" behindDoc="1" locked="0" layoutInCell="1" allowOverlap="1" wp14:anchorId="7E50922B" wp14:editId="74046558">
+                  <wp:simplePos x="0" y="0"/>
+                  <wp:positionH relativeFrom="column">
+                    <wp:posOffset>1137285</wp:posOffset>
+                  </wp:positionH>
+                  <wp:positionV relativeFrom="paragraph">
+                    <wp:posOffset>611505</wp:posOffset>
+                  </wp:positionV>
+                  <wp:extent cx="701675" cy="701675"/>
+                  <wp:effectExtent l="0" t="0" r="3175" b="3175"/>
+                  <wp:wrapTight wrapText="bothSides">
+                    <wp:wrapPolygon edited="0">
+                      <wp:start x="0" y="0"/>
+                      <wp:lineTo x="0" y="21111"/>
+                      <wp:lineTo x="21111" y="21111"/>
+                      <wp:lineTo x="21111" y="0"/>
+                      <wp:lineTo x="0" y="0"/>
+                    </wp:wrapPolygon>
+                  </wp:wrapTight>
+                  <wp:docPr id="20" name="Picture 20" descr="A picture containing icon&#10;&#10;Description automatically generated"/>
+                  <wp:cNvGraphicFramePr>
+                    <a:graphicFrameLocks xmlns:a="http://schemas.openxmlformats.org/drawingml/2006/main" noChangeAspect="1"/>
+                  </wp:cNvGraphicFramePr>
+                  <a:graphic xmlns:a="http://schemas.openxmlformats.org/drawingml/2006/main">
+                    <a:graphicData uri="http://schemas.openxmlformats.org/drawingml/2006/picture">
+                      <pic:pic xmlns:pic="http://schemas.openxmlformats.org/drawingml/2006/picture">
+                        <pic:nvPicPr>
+                          <pic:cNvPr id="3" name="Picture 3" descr="A picture containing icon&#10;&#10;Description automatically generated"/>
+                          <pic:cNvPicPr>
+                            <a:picLocks noChangeAspect="1" noChangeArrowheads="1"/>
+                          </pic:cNvPicPr>
+                        </pic:nvPicPr>
+                        <pic:blipFill>
+                          <a:blip r:embed="rId9" cstate="print">
+                            <a:extLst>
+                              <a:ext uri="{28A0092B-C50C-407E-A947-70E740481C1C}">
+                                <a14:useLocalDpi xmlns:a14="http://schemas.microsoft.com/office/drawing/2010/main" val="0"/>
+                              </a:ext>
+                            </a:extLst>
+                          </a:blip>
+                          <a:srcRect/>
+                          <a:stretch>
+                            <a:fillRect/>
+                          </a:stretch>
+                        </pic:blipFill>
+                        <pic:spPr bwMode="auto">
+                          <a:xfrm>
+                            <a:off x="0" y="0"/>
+                            <a:ext cx="701675" cy="701675"/>
+                          </a:xfrm>
+                          <a:prstGeom prst="rect">
+                            <a:avLst/>
+                          </a:prstGeom>
+                          <a:noFill/>
+                          <a:ln>
+                            <a:noFill/>
+                          </a:ln>
+                        </pic:spPr>
+                      </pic:pic>
+                    </a:graphicData>
+                  </a:graphic>
+                  <wp14:sizeRelH relativeFrom="page">
+                    <wp14:pctWidth>0</wp14:pctWidth>
+                  </wp14:sizeRelH>
+                  <wp14:sizeRelV relativeFrom="page">
+                    <wp14:pctHeight>0</wp14:pctHeight>
+                  </wp14:sizeRelV>
+                </wp:anchor>
+              </w:drawing>
+            </w:r>
+          </w:p>
+          <w:p>
+            <w:pPr>
+              <w:rPr>
+                <w:rFonts w:ascii="JetBrains Mono" w:hAnsi="JetBrains Mono" w:cs="JetBrains Mono"/>
+                <w:lang w:val="bg-BG"/>
+              </w:rPr>
+            </w:pPr>
+          </w:p>
+        </w:tc>
+        <w:tc>
+          <w:tcPr>
+            <w:tcW w:w="4989" w:type="dxa"/>
+          </w:tcPr>
+          <w:p>
+            <w:pPr>
+              <w:tabs>
+                <w:tab w:val="left" w:pos="1755"/>
+              </w:tabs>
+              <w:rPr>
+                <w:rFonts w:ascii="JetBrains Mono" w:hAnsi="JetBrains Mono" w:cs="JetBrains Mono"/>
+                <w:sz w:val="72"/>
+                <w:szCs w:val="72"/>
+                <w:lang w:val="bg-BG"/>
+              </w:rPr>
+            </w:pPr>
+          </w:p>
+          <w:p>
+            <w:pPr>
+              <w:tabs>
+                <w:tab w:val="left" w:pos="1755"/>
+              </w:tabs>
+              <w:rPr>
+                <w:rFonts w:ascii="JetBrains Mono" w:hAnsi="JetBrains Mono" w:cs="JetBrains Mono"/>
+                <w:sz w:val="72"/>
+                <w:szCs w:val="72"/>
+                <w:lang w:val="bg-BG"/>
+              </w:rPr>
+            </w:pPr>
+          </w:p>
+          <w:p>
+            <w:pPr>
+              <w:tabs>
+                <w:tab w:val="left" w:pos="1755"/>
+              </w:tabs>
+              <w:jc w:val="center"/>
+              <w:rPr>
+                <w:rFonts w:ascii="JetBrains Mono" w:hAnsi="JetBrains Mono" w:cs="JetBrains Mono"/>
+                <w:sz w:val="72"/>
+                <w:szCs w:val="72"/>
+                <w:lang w:val="bg-BG"/>
+              </w:rPr>
+            </w:pPr>
+            <w:r>
+              <w:rPr>
+                <w:noProof/>
+              </w:rPr>
+              <w:drawing>
+                <wp:anchor distT="0" distB="0" distL="114300" distR="114300" simplePos="0" relativeHeight="251684864" behindDoc="1" locked="0" layoutInCell="1" allowOverlap="1" wp14:anchorId="0E1D73D3" wp14:editId="1AF114EF">
+                  <wp:simplePos x="0" y="0"/>
+                  <wp:positionH relativeFrom="column">
+                    <wp:posOffset>525145</wp:posOffset>
+                  </wp:positionH>
+                  <wp:positionV relativeFrom="paragraph">
+                    <wp:posOffset>678180</wp:posOffset>
+                  </wp:positionV>
+                  <wp:extent cx="1962150" cy="1962150"/>
+                  <wp:effectExtent l="0" t="0" r="0" b="0"/>
+                  <wp:wrapTopAndBottom/>
+                  <wp:docPr id="35" name="Picture 35"/>
+                  <wp:cNvGraphicFramePr>
+                    <a:graphicFrameLocks xmlns:a="http://schemas.openxmlformats.org/drawingml/2006/main" noChangeAspect="1"/>
+                  </wp:cNvGraphicFramePr>
+                  <a:graphic xmlns:a="http://schemas.openxmlformats.org/drawingml/2006/main">
+                    <a:graphicData uri="http://schemas.openxmlformats.org/drawingml/2006/picture">
+                      <pic:pic xmlns:pic="http://schemas.openxmlformats.org/drawingml/2006/picture">
+                        <pic:nvPicPr>
+                          <pic:cNvPr id="0" name="Picture 3"/>
+                          <pic:cNvPicPr>
+                            <a:picLocks noChangeAspect="1" noChangeArrowheads="1"/>
+                          </pic:cNvPicPr>
+                        </pic:nvPicPr>
+                        <pic:blipFill>
+                          <a:blip r:embed="rId6" cstate="print">
+                            <a:extLst>
+                              <a:ext uri="{28A0092B-C50C-407E-A947-70E740481C1C}">
+                                <a14:useLocalDpi xmlns:a14="http://schemas.microsoft.com/office/drawing/2010/main" val="0"/>
+                              </a:ext>
+                            </a:extLst>
+                          </a:blip>
+                          <a:srcRect/>
+                          <a:stretch>
+                            <a:fillRect/>
+                          </a:stretch>
+                        </pic:blipFill>
+                        <pic:spPr bwMode="auto">
+                          <a:xfrm>
+                            <a:off x="0" y="0"/>
+                            <a:ext cx="1962150" cy="1962150"/>
+                          </a:xfrm>
+                          <a:prstGeom prst="rect">
+                            <a:avLst/>
+                          </a:prstGeom>
+                          <a:noFill/>
+                          <a:ln>
+                            <a:noFill/>
+                          </a:ln>
+                        </pic:spPr>
+                      </pic:pic>
+                    </a:graphicData>
+                  </a:graphic>
+                  <wp14:sizeRelH relativeFrom="margin">
+                    <wp14:pctWidth>0</wp14:pctWidth>
+                  </wp14:sizeRelH>
+                  <wp14:sizeRelV relativeFrom="margin">
+                    <wp14:pctHeight>0</wp14:pctHeight>
+                  </wp14:sizeRelV>
+                </wp:anchor>
+              </w:drawing>
+            </w:r>
+            <w:r>
+              <w:rPr>
+                <w:rFonts w:ascii="JetBrains Mono" w:hAnsi="JetBrains Mono" w:cs="JetBrains Mono"/>
+                <w:sz w:val="72"/>
+                <w:szCs w:val="72"/>
+              </w:rPr>
+              <w:t>EuroDict</w:t>
+            </w:r>
+          </w:p>
+          <w:p>
+            <w:pPr>
+              <w:tabs>
+                <w:tab w:val="left" w:pos="1755"/>
+              </w:tabs>
+              <w:rPr>
+                <w:rFonts w:ascii="JetBrains Mono" w:hAnsi="JetBrains Mono" w:cs="JetBrains Mono"/>
+                <w:sz w:val="32"/>
+                <w:szCs w:val="32"/>
+                <w:lang w:val="bg-BG"/>
+              </w:rPr>
+            </w:pPr>
+          </w:p>
+          <w:p>
+            <w:pPr>
+              <w:tabs>
+                <w:tab w:val="left" w:pos="1755"/>
+              </w:tabs>
+              <w:jc w:val="center"/>
+              <w:rPr>
+                <w:rFonts w:ascii="JetBrains Mono" w:hAnsi="JetBrains Mono" w:cs="JetBrains Mono"/>
+                <w:sz w:val="32"/>
+                <w:szCs w:val="32"/>
+                <w:lang w:val="bg-BG"/>
+              </w:rPr>
+            </w:pPr>
+            <w:r>
+              <w:rPr>
+                <w:rFonts w:ascii="JetBrains Mono" w:hAnsi="JetBrains Mono" w:cs="JetBrains Mono"/>
+                <w:sz w:val="32"/>
+                <w:szCs w:val="32"/>
+                <w:lang w:val="bg-BG"/>
+              </w:rPr>
+              <w:t>Научете италиански, испански и немски</w:t>
+            </w:r>
+          </w:p>
+          <w:p>
+            <w:pPr>
+              <w:tabs>
+                <w:tab w:val="left" w:pos="3180"/>
+              </w:tabs>
+              <w:rPr>
+                <w:rFonts w:ascii="JetBrains Mono" w:hAnsi="JetBrains Mono" w:cs="JetBrains Mono"/>
+                <w:sz w:val="32"/>
+                <w:szCs w:val="32"/>
+                <w:lang w:val="bg-BG"/>
+              </w:rPr>
+            </w:pPr>
+            <w:r>
+              <w:rPr>
+                <w:noProof/>
+              </w:rPr>
+              <w:drawing>
+                <wp:anchor distT="0" distB="0" distL="114300" distR="114300" simplePos="0" relativeHeight="251685888" behindDoc="1" locked="0" layoutInCell="1" allowOverlap="1" wp14:anchorId="2DBCDFE7" wp14:editId="41E67AE8">
+                  <wp:simplePos x="0" y="0"/>
+                  <wp:positionH relativeFrom="column">
+                    <wp:posOffset>224155</wp:posOffset>
+                  </wp:positionH>
+                  <wp:positionV relativeFrom="paragraph">
+                    <wp:posOffset>609600</wp:posOffset>
+                  </wp:positionV>
+                  <wp:extent cx="714375" cy="714375"/>
+                  <wp:effectExtent l="0" t="0" r="9525" b="9525"/>
+                  <wp:wrapTight wrapText="bothSides">
+                    <wp:wrapPolygon edited="0">
+                      <wp:start x="0" y="0"/>
+                      <wp:lineTo x="0" y="21312"/>
+                      <wp:lineTo x="21312" y="21312"/>
+                      <wp:lineTo x="21312" y="0"/>
+                      <wp:lineTo x="0" y="0"/>
+                    </wp:wrapPolygon>
+                  </wp:wrapTight>
+                  <wp:docPr id="36" name="Picture 36" descr="A picture containing text, clipart, screenshot, vector graphics&#10;&#10;Description automatically generated"/>
+                  <wp:cNvGraphicFramePr>
+                    <a:graphicFrameLocks xmlns:a="http://schemas.openxmlformats.org/drawingml/2006/main" noChangeAspect="1"/>
+                  </wp:cNvGraphicFramePr>
+                  <a:graphic xmlns:a="http://schemas.openxmlformats.org/drawingml/2006/main">
+                    <a:graphicData uri="http://schemas.openxmlformats.org/drawingml/2006/picture">
+                      <pic:pic xmlns:pic="http://schemas.openxmlformats.org/drawingml/2006/picture">
+                        <pic:nvPicPr>
+                          <pic:cNvPr id="2" name="Picture 2" descr="A picture containing text, clipart, screenshot, vector graphics&#10;&#10;Description automatically generated"/>
+                          <pic:cNvPicPr>
+                            <a:picLocks noChangeAspect="1" noChangeArrowheads="1"/>
+                          </pic:cNvPicPr>
+                        </pic:nvPicPr>
+                        <pic:blipFill>
+                          <a:blip r:embed="rId7" cstate="print">
+                            <a:extLst>
+                              <a:ext uri="{28A0092B-C50C-407E-A947-70E740481C1C}">
+                                <a14:useLocalDpi xmlns:a14="http://schemas.microsoft.com/office/drawing/2010/main" val="0"/>
+                              </a:ext>
+                            </a:extLst>
+                          </a:blip>
+                          <a:srcRect/>
+                          <a:stretch>
+                            <a:fillRect/>
+                          </a:stretch>
+                        </pic:blipFill>
+                        <pic:spPr bwMode="auto">
+                          <a:xfrm>
+                            <a:off x="0" y="0"/>
+                            <a:ext cx="714375" cy="714375"/>
+                          </a:xfrm>
+                          <a:prstGeom prst="rect">
+                            <a:avLst/>
+                          </a:prstGeom>
+                          <a:noFill/>
+                          <a:ln>
+                            <a:noFill/>
+                          </a:ln>
+                        </pic:spPr>
+                      </pic:pic>
+                    </a:graphicData>
+                  </a:graphic>
+                  <wp14:sizeRelH relativeFrom="page">
+                    <wp14:pctWidth>0</wp14:pctWidth>
+                  </wp14:sizeRelH>
+                  <wp14:sizeRelV relativeFrom="page">
+                    <wp14:pctHeight>0</wp14:pctHeight>
+                  </wp14:sizeRelV>
+                </wp:anchor>
+              </w:drawing>
+            </w:r>
+            <w:r>
+              <w:rPr>
+                <w:noProof/>
+              </w:rPr>
+              <w:drawing>
+                <wp:anchor distT="0" distB="0" distL="114300" distR="114300" simplePos="0" relativeHeight="251687936" behindDoc="1" locked="0" layoutInCell="1" allowOverlap="1" wp14:anchorId="4205F5E4" wp14:editId="79B6FCF9">
+                  <wp:simplePos x="0" y="0"/>
+                  <wp:positionH relativeFrom="column">
+                    <wp:posOffset>2032000</wp:posOffset>
+                  </wp:positionH>
+                  <wp:positionV relativeFrom="paragraph">
+                    <wp:posOffset>596900</wp:posOffset>
+                  </wp:positionV>
+                  <wp:extent cx="708660" cy="708660"/>
+                  <wp:effectExtent l="0" t="0" r="0" b="0"/>
+                  <wp:wrapTight wrapText="bothSides">
+                    <wp:wrapPolygon edited="0">
+                      <wp:start x="0" y="0"/>
+                      <wp:lineTo x="0" y="20903"/>
+                      <wp:lineTo x="20903" y="20903"/>
+                      <wp:lineTo x="20903" y="0"/>
+                      <wp:lineTo x="0" y="0"/>
+                    </wp:wrapPolygon>
+                  </wp:wrapTight>
+                  <wp:docPr id="37" name="Picture 37" descr="Icon&#10;&#10;Description automatically generated"/>
+                  <wp:cNvGraphicFramePr>
+                    <a:graphicFrameLocks xmlns:a="http://schemas.openxmlformats.org/drawingml/2006/main" noChangeAspect="1"/>
+                  </wp:cNvGraphicFramePr>
+                  <a:graphic xmlns:a="http://schemas.openxmlformats.org/drawingml/2006/main">
+                    <a:graphicData uri="http://schemas.openxmlformats.org/drawingml/2006/picture">
+                      <pic:pic xmlns:pic="http://schemas.openxmlformats.org/drawingml/2006/picture">
+                        <pic:nvPicPr>
+                          <pic:cNvPr id="6" name="Picture 6" descr="Icon&#10;&#10;Description automatically generated"/>
+                          <pic:cNvPicPr>
+                            <a:picLocks noChangeAspect="1" noChangeArrowheads="1"/>
+                          </pic:cNvPicPr>
+                        </pic:nvPicPr>
+                        <pic:blipFill>
+                          <a:blip r:embed="rId8" cstate="print">
+                            <a:extLst>
+                              <a:ext uri="{28A0092B-C50C-407E-A947-70E740481C1C}">
+                                <a14:useLocalDpi xmlns:a14="http://schemas.microsoft.com/office/drawing/2010/main" val="0"/>
+                              </a:ext>
+                            </a:extLst>
+                          </a:blip>
+                          <a:srcRect/>
+                          <a:stretch>
+                            <a:fillRect/>
+                          </a:stretch>
+                        </pic:blipFill>
+                        <pic:spPr bwMode="auto">
+                          <a:xfrm flipH="1">
+                            <a:off x="0" y="0"/>
+                            <a:ext cx="708660" cy="708660"/>
+                          </a:xfrm>
+                          <a:prstGeom prst="rect">
+                            <a:avLst/>
+                          </a:prstGeom>
+                          <a:noFill/>
+                          <a:ln>
+                            <a:noFill/>
+                          </a:ln>
+                        </pic:spPr>
+                      </pic:pic>
+                    </a:graphicData>
+                  </a:graphic>
+                  <wp14:sizeRelH relativeFrom="page">
+                    <wp14:pctWidth>0</wp14:pctWidth>
+                  </wp14:sizeRelH>
+                  <wp14:sizeRelV relativeFrom="page">
+                    <wp14:pctHeight>0</wp14:pctHeight>
+                  </wp14:sizeRelV>
+                </wp:anchor>
+              </w:drawing>
+            </w:r>
+            <w:r>
+              <w:rPr>
+                <w:noProof/>
+              </w:rPr>
+              <w:drawing>
+                <wp:anchor distT="0" distB="0" distL="114300" distR="114300" simplePos="0" relativeHeight="251686912" behindDoc="1" locked="0" layoutInCell="1" allowOverlap="1" wp14:anchorId="7C13D1CB" wp14:editId="1F6443F9">
+                  <wp:simplePos x="0" y="0"/>
+                  <wp:positionH relativeFrom="column">
+                    <wp:posOffset>1137285</wp:posOffset>
+                  </wp:positionH>
+                  <wp:positionV relativeFrom="paragraph">
+                    <wp:posOffset>611505</wp:posOffset>
+                  </wp:positionV>
+                  <wp:extent cx="701675" cy="701675"/>
+                  <wp:effectExtent l="0" t="0" r="3175" b="3175"/>
+                  <wp:wrapTight wrapText="bothSides">
+                    <wp:wrapPolygon edited="0">
+                      <wp:start x="0" y="0"/>
+                      <wp:lineTo x="0" y="21111"/>
+                      <wp:lineTo x="21111" y="21111"/>
+                      <wp:lineTo x="21111" y="0"/>
+                      <wp:lineTo x="0" y="0"/>
+                    </wp:wrapPolygon>
+                  </wp:wrapTight>
+                  <wp:docPr id="38" name="Picture 38" descr="A picture containing icon&#10;&#10;Description automatically generated"/>
+                  <wp:cNvGraphicFramePr>
+                    <a:graphicFrameLocks xmlns:a="http://schemas.openxmlformats.org/drawingml/2006/main" noChangeAspect="1"/>
+                  </wp:cNvGraphicFramePr>
+                  <a:graphic xmlns:a="http://schemas.openxmlformats.org/drawingml/2006/main">
+                    <a:graphicData uri="http://schemas.openxmlformats.org/drawingml/2006/picture">
+                      <pic:pic xmlns:pic="http://schemas.openxmlformats.org/drawingml/2006/picture">
+                        <pic:nvPicPr>
+                          <pic:cNvPr id="3" name="Picture 3" descr="A picture containing icon&#10;&#10;Description automatically generated"/>
+                          <pic:cNvPicPr>
+                            <a:picLocks noChangeAspect="1" noChangeArrowheads="1"/>
+                          </pic:cNvPicPr>
+                        </pic:nvPicPr>
+                        <pic:blipFill>
+                          <a:blip r:embed="rId9" cstate="print">
+                            <a:extLst>
+                              <a:ext uri="{28A0092B-C50C-407E-A947-70E740481C1C}">
+                                <a14:useLocalDpi xmlns:a14="http://schemas.microsoft.com/office/drawing/2010/main" val="0"/>
+                              </a:ext>
+                            </a:extLst>
+                          </a:blip>
+                          <a:srcRect/>
+                          <a:stretch>
+                            <a:fillRect/>
+                          </a:stretch>
+                        </pic:blipFill>
+                        <pic:spPr bwMode="auto">
+                          <a:xfrm>
+                            <a:off x="0" y="0"/>
+                            <a:ext cx="701675" cy="701675"/>
+                          </a:xfrm>
+                          <a:prstGeom prst="rect">
+                            <a:avLst/>
+                          </a:prstGeom>
+                          <a:noFill/>
+                          <a:ln>
+                            <a:noFill/>
+                          </a:ln>
+                        </pic:spPr>
+                      </pic:pic>
+                    </a:graphicData>
+                  </a:graphic>
+                  <wp14:sizeRelH relativeFrom="page">
+                    <wp14:pctWidth>0</wp14:pctWidth>
+                  </wp14:sizeRelH>
+                  <wp14:sizeRelV relativeFrom="page">
+                    <wp14:pctHeight>0</wp14:pctHeight>
+                  </wp14:sizeRelV>
+                </wp:anchor>
+              </w:drawing>
+            </w:r>
+          </w:p>
+          <w:p>
+            <w:pPr>
+              <w:rPr>
+                <w:rFonts w:ascii="JetBrains Mono" w:hAnsi="JetBrains Mono" w:cs="JetBrains Mono"/>
+                <w:lang w:val="bg-BG"/>
+              </w:rPr>
+            </w:pPr>
+          </w:p>
+        </w:tc>
+        <w:tc>
+          <w:tcPr>
+            <w:tcW w:w="4989" w:type="dxa"/>
+          </w:tcPr>
+          <w:p>
+            <w:pPr>
+              <w:rPr>
+                <w:rFonts w:ascii="JetBrains Mono" w:hAnsi="JetBrains Mono" w:cs="JetBrains Mono"/>
+                <w:sz w:val="72"/>
+                <w:szCs w:val="72"/>
+                <w:lang w:val="bg-BG"/>
+              </w:rPr>
+            </w:pPr>
+          </w:p>
+          <w:p>
+            <w:pPr>
+              <w:rPr>
+                <w:rFonts w:ascii="JetBrains Mono" w:hAnsi="JetBrains Mono" w:cs="JetBrains Mono"/>
+                <w:sz w:val="72"/>
+                <w:szCs w:val="72"/>
+                <w:lang w:val="bg-BG"/>
+              </w:rPr>
+            </w:pPr>
+          </w:p>
+          <w:p>
+            <w:pPr>
+              <w:tabs>
+                <w:tab w:val="left" w:pos="1755"/>
+              </w:tabs>
+              <w:jc w:val="center"/>
+              <w:rPr>
+                <w:rFonts w:ascii="JetBrains Mono" w:hAnsi="JetBrains Mono" w:cs="JetBrains Mono"/>
+                <w:sz w:val="72"/>
+                <w:szCs w:val="72"/>
+                <w:lang w:val="bg-BG"/>
+              </w:rPr>
+            </w:pPr>
+            <w:r>
+              <w:rPr>
+                <w:noProof/>
+                <w:sz w:val="72"/>
+                <w:szCs w:val="72"/>
+              </w:rPr>
+              <w:drawing>
+                <wp:anchor distT="0" distB="0" distL="114300" distR="114300" simplePos="0" relativeHeight="251676672" behindDoc="1" locked="0" layoutInCell="1" allowOverlap="1" wp14:anchorId="66D93A92" wp14:editId="1451FEA7">
+                  <wp:simplePos x="0" y="0"/>
+                  <wp:positionH relativeFrom="column">
+                    <wp:posOffset>525145</wp:posOffset>
+                  </wp:positionH>
+                  <wp:positionV relativeFrom="paragraph">
+                    <wp:posOffset>678180</wp:posOffset>
+                  </wp:positionV>
+                  <wp:extent cx="1962150" cy="1962150"/>
+                  <wp:effectExtent l="0" t="0" r="0" b="0"/>
+                  <wp:wrapTopAndBottom/>
+                  <wp:docPr id="31" name="Picture 31"/>
+                  <wp:cNvGraphicFramePr>
+                    <a:graphicFrameLocks xmlns:a="http://schemas.openxmlformats.org/drawingml/2006/main" noChangeAspect="1"/>
+                  </wp:cNvGraphicFramePr>
+                  <a:graphic xmlns:a="http://schemas.openxmlformats.org/drawingml/2006/main">
+                    <a:graphicData uri="http://schemas.openxmlformats.org/drawingml/2006/picture">
+                      <pic:pic xmlns:pic="http://schemas.openxmlformats.org/drawingml/2006/picture">
+                        <pic:nvPicPr>
+                          <pic:cNvPr id="0" name="Picture 3"/>
+                          <pic:cNvPicPr>
+                            <a:picLocks noChangeAspect="1" noChangeArrowheads="1"/>
+                          </pic:cNvPicPr>
+                        </pic:nvPicPr>
+                        <pic:blipFill>
+                          <a:blip r:embed="rId6" cstate="print">
+                            <a:extLst>
+                              <a:ext uri="{28A0092B-C50C-407E-A947-70E740481C1C}">
+                                <a14:useLocalDpi xmlns:a14="http://schemas.microsoft.com/office/drawing/2010/main" val="0"/>
+                              </a:ext>
+                            </a:extLst>
+                          </a:blip>
+                          <a:srcRect/>
+                          <a:stretch>
+                            <a:fillRect/>
+                          </a:stretch>
+                        </pic:blipFill>
+                        <pic:spPr bwMode="auto">
+                          <a:xfrm>
+                            <a:off x="0" y="0"/>
+                            <a:ext cx="1962150" cy="1962150"/>
+                          </a:xfrm>
+                          <a:prstGeom prst="rect">
+                            <a:avLst/>
+                          </a:prstGeom>
+                          <a:noFill/>
+                          <a:ln>
+                            <a:noFill/>
+                          </a:ln>
+                        </pic:spPr>
+                      </pic:pic>
+                    </a:graphicData>
+                  </a:graphic>
+                  <wp14:sizeRelH relativeFrom="margin">
+                    <wp14:pctWidth>0</wp14:pctWidth>
+                  </wp14:sizeRelH>
+                  <wp14:sizeRelV relativeFrom="margin">
+                    <wp14:pctHeight>0</wp14:pctHeight>
+                  </wp14:sizeRelV>
+                </wp:anchor>
+              </w:drawing>
+            </w:r>
+            <w:r>
+              <w:rPr>
+                <w:rFonts w:ascii="JetBrains Mono" w:hAnsi="JetBrains Mono" w:cs="JetBrains Mono"/>
+                <w:sz w:val="72"/>
+                <w:szCs w:val="72"/>
+              </w:rPr>
+              <w:t>EuroDict</w:t>
+            </w:r>
+          </w:p>
+          <w:p>
+            <w:pPr>
+              <w:tabs>
+                <w:tab w:val="left" w:pos="1755"/>
+              </w:tabs>
+              <w:rPr>
+                <w:rFonts w:ascii="JetBrains Mono" w:hAnsi="JetBrains Mono" w:cs="JetBrains Mono"/>
+                <w:sz w:val="32"/>
+                <w:szCs w:val="32"/>
+                <w:lang w:val="bg-BG"/>
+              </w:rPr>
+            </w:pPr>
+          </w:p>
+          <w:p>
+            <w:pPr>
+              <w:tabs>
+                <w:tab w:val="left" w:pos="1755"/>
+              </w:tabs>
+              <w:jc w:val="center"/>
+              <w:rPr>
+                <w:rFonts w:ascii="JetBrains Mono" w:hAnsi="JetBrains Mono" w:cs="JetBrains Mono"/>
+                <w:sz w:val="32"/>
+                <w:szCs w:val="32"/>
+                <w:lang w:val="bg-BG"/>
+              </w:rPr>
+            </w:pPr>
+            <w:r>
+              <w:rPr>
+                <w:rFonts w:ascii="JetBrains Mono" w:hAnsi="JetBrains Mono" w:cs="JetBrains Mono"/>
+                <w:sz w:val="32"/>
+                <w:szCs w:val="32"/>
+                <w:lang w:val="bg-BG"/>
+              </w:rPr>
+              <w:t xml:space="preserve">Научете </w:t>
+            </w:r>
+            <w:r>
+              <w:rPr>
+                <w:rFonts w:ascii="JetBrains Mono" w:hAnsi="JetBrains Mono" w:cs="JetBrains Mono"/>
+                <w:sz w:val="32"/>
+                <w:szCs w:val="32"/>
+                <w:lang w:val="bg-BG"/>
+              </w:rPr>
+              <w:t>и</w:t>
+            </w:r>
+            <w:r>
+              <w:rPr>
+                <w:rFonts w:ascii="JetBrains Mono" w:hAnsi="JetBrains Mono" w:cs="JetBrains Mono"/>
+                <w:sz w:val="32"/>
+                <w:szCs w:val="32"/>
+                <w:lang w:val="bg-BG"/>
+              </w:rPr>
+              <w:t>талианс</w:t>
+            </w:r>
+            <w:r>
+              <w:rPr>
+                <w:rFonts w:ascii="JetBrains Mono" w:hAnsi="JetBrains Mono" w:cs="JetBrains Mono"/>
+                <w:sz w:val="32"/>
+                <w:szCs w:val="32"/>
+                <w:lang w:val="bg-BG"/>
+              </w:rPr>
+              <w:t>ки, испански и немски</w:t>
+            </w:r>
+          </w:p>
+          <w:p>
+            <w:pPr>
+              <w:tabs>
+                <w:tab w:val="left" w:pos="3180"/>
+              </w:tabs>
+              <w:rPr>
+                <w:rFonts w:ascii="JetBrains Mono" w:hAnsi="JetBrains Mono" w:cs="JetBrains Mono"/>
+                <w:sz w:val="32"/>
+                <w:szCs w:val="32"/>
+                <w:lang w:val="bg-BG"/>
+              </w:rPr>
+            </w:pPr>
+            <w:r>
+              <w:rPr>
+                <w:noProof/>
+              </w:rPr>
+              <w:drawing>
+                <wp:anchor distT="0" distB="0" distL="114300" distR="114300" simplePos="0" relativeHeight="251678720" behindDoc="1" locked="0" layoutInCell="1" allowOverlap="1" wp14:anchorId="02568263" wp14:editId="20B1B565">
+                  <wp:simplePos x="0" y="0"/>
+                  <wp:positionH relativeFrom="column">
+                    <wp:posOffset>224155</wp:posOffset>
+                  </wp:positionH>
+                  <wp:positionV relativeFrom="paragraph">
+                    <wp:posOffset>609600</wp:posOffset>
+                  </wp:positionV>
+                  <wp:extent cx="714375" cy="714375"/>
+                  <wp:effectExtent l="0" t="0" r="9525" b="9525"/>
+                  <wp:wrapTight wrapText="bothSides">
+                    <wp:wrapPolygon edited="0">
+                      <wp:start x="0" y="0"/>
+                      <wp:lineTo x="0" y="21312"/>
+                      <wp:lineTo x="21312" y="21312"/>
+                      <wp:lineTo x="21312" y="0"/>
+                      <wp:lineTo x="0" y="0"/>
+                    </wp:wrapPolygon>
+                  </wp:wrapTight>
+                  <wp:docPr id="32" name="Picture 32" descr="A picture containing text, clipart, screenshot, vector graphics&#10;&#10;Description automatically generated"/>
+                  <wp:cNvGraphicFramePr>
+                    <a:graphicFrameLocks xmlns:a="http://schemas.openxmlformats.org/drawingml/2006/main" noChangeAspect="1"/>
+                  </wp:cNvGraphicFramePr>
+                  <a:graphic xmlns:a="http://schemas.openxmlformats.org/drawingml/2006/main">
+                    <a:graphicData uri="http://schemas.openxmlformats.org/drawingml/2006/picture">
+                      <pic:pic xmlns:pic="http://schemas.openxmlformats.org/drawingml/2006/picture">
+                        <pic:nvPicPr>
+                          <pic:cNvPr id="2" name="Picture 2" descr="A picture containing text, clipart, screenshot, vector graphics&#10;&#10;Description automatically generated"/>
+                          <pic:cNvPicPr>
+                            <a:picLocks noChangeAspect="1" noChangeArrowheads="1"/>
+                          </pic:cNvPicPr>
+                        </pic:nvPicPr>
+                        <pic:blipFill>
+                          <a:blip r:embed="rId7" cstate="print">
+                            <a:extLst>
+                              <a:ext uri="{28A0092B-C50C-407E-A947-70E740481C1C}">
+                                <a14:useLocalDpi xmlns:a14="http://schemas.microsoft.com/office/drawing/2010/main" val="0"/>
+                              </a:ext>
+                            </a:extLst>
+                          </a:blip>
+                          <a:srcRect/>
+                          <a:stretch>
+                            <a:fillRect/>
+                          </a:stretch>
+                        </pic:blipFill>
+                        <pic:spPr bwMode="auto">
+                          <a:xfrm>
+                            <a:off x="0" y="0"/>
+                            <a:ext cx="714375" cy="714375"/>
+                          </a:xfrm>
+                          <a:prstGeom prst="rect">
+                            <a:avLst/>
+                          </a:prstGeom>
+                          <a:noFill/>
+                          <a:ln>
+                            <a:noFill/>
+                          </a:ln>
+                        </pic:spPr>
+                      </pic:pic>
+                    </a:graphicData>
+                  </a:graphic>
+                  <wp14:sizeRelH relativeFrom="page">
+                    <wp14:pctWidth>0</wp14:pctWidth>
+                  </wp14:sizeRelH>
+                  <wp14:sizeRelV relativeFrom="page">
+                    <wp14:pctHeight>0</wp14:pctHeight>
+                  </wp14:sizeRelV>
+                </wp:anchor>
+              </w:drawing>
+            </w:r>
+            <w:r>
+              <w:rPr>
+                <w:noProof/>
+              </w:rPr>
+              <w:drawing>
+                <wp:anchor distT="0" distB="0" distL="114300" distR="114300" simplePos="0" relativeHeight="251682816" behindDoc="1" locked="0" layoutInCell="1" allowOverlap="1" wp14:anchorId="04B283E1" wp14:editId="27D1B009">
+                  <wp:simplePos x="0" y="0"/>
+                  <wp:positionH relativeFrom="column">
+                    <wp:posOffset>2032000</wp:posOffset>
+                  </wp:positionH>
+                  <wp:positionV relativeFrom="paragraph">
+                    <wp:posOffset>596900</wp:posOffset>
+                  </wp:positionV>
+                  <wp:extent cx="708660" cy="708660"/>
+                  <wp:effectExtent l="0" t="0" r="0" b="0"/>
+                  <wp:wrapTight wrapText="bothSides">
+                    <wp:wrapPolygon edited="0">
+                      <wp:start x="0" y="0"/>
+                      <wp:lineTo x="0" y="20903"/>
+                      <wp:lineTo x="20903" y="20903"/>
+                      <wp:lineTo x="20903" y="0"/>
+                      <wp:lineTo x="0" y="0"/>
+                    </wp:wrapPolygon>
+                  </wp:wrapTight>
+                  <wp:docPr id="34" name="Picture 34" descr="Icon&#10;&#10;Description automatically generated"/>
+                  <wp:cNvGraphicFramePr>
+                    <a:graphicFrameLocks xmlns:a="http://schemas.openxmlformats.org/drawingml/2006/main" noChangeAspect="1"/>
+                  </wp:cNvGraphicFramePr>
+                  <a:graphic xmlns:a="http://schemas.openxmlformats.org/drawingml/2006/main">
+                    <a:graphicData uri="http://schemas.openxmlformats.org/drawingml/2006/picture">
+                      <pic:pic xmlns:pic="http://schemas.openxmlformats.org/drawingml/2006/picture">
+                        <pic:nvPicPr>
+                          <pic:cNvPr id="6" name="Picture 6" descr="Icon&#10;&#10;Description automatically generated"/>
+                          <pic:cNvPicPr>
+                            <a:picLocks noChangeAspect="1" noChangeArrowheads="1"/>
+                          </pic:cNvPicPr>
+                        </pic:nvPicPr>
+                        <pic:blipFill>
+                          <a:blip r:embed="rId8" cstate="print">
+                            <a:extLst>
+                              <a:ext uri="{28A0092B-C50C-407E-A947-70E740481C1C}">
+                                <a14:useLocalDpi xmlns:a14="http://schemas.microsoft.com/office/drawing/2010/main" val="0"/>
+                              </a:ext>
+                            </a:extLst>
+                          </a:blip>
+                          <a:srcRect/>
+                          <a:stretch>
+                            <a:fillRect/>
+                          </a:stretch>
+                        </pic:blipFill>
+                        <pic:spPr bwMode="auto">
+                          <a:xfrm flipH="1">
+                            <a:off x="0" y="0"/>
+                            <a:ext cx="708660" cy="708660"/>
+                          </a:xfrm>
+                          <a:prstGeom prst="rect">
+                            <a:avLst/>
+                          </a:prstGeom>
+                          <a:noFill/>
+                          <a:ln>
+                            <a:noFill/>
+                          </a:ln>
+                        </pic:spPr>
+                      </pic:pic>
+                    </a:graphicData>
+                  </a:graphic>
+                  <wp14:sizeRelH relativeFrom="page">
+                    <wp14:pctWidth>0</wp14:pctWidth>
+                  </wp14:sizeRelH>
+                  <wp14:sizeRelV relativeFrom="page">
+                    <wp14:pctHeight>0</wp14:pctHeight>
+                  </wp14:sizeRelV>
+                </wp:anchor>
+              </w:drawing>
+            </w:r>
+            <w:r>
+              <w:rPr>
+                <w:noProof/>
+              </w:rPr>
+              <w:drawing>
+                <wp:anchor distT="0" distB="0" distL="114300" distR="114300" simplePos="0" relativeHeight="251680768" behindDoc="1" locked="0" layoutInCell="1" allowOverlap="1" wp14:anchorId="35E9EA54" wp14:editId="25A1C298">
+                  <wp:simplePos x="0" y="0"/>
+                  <wp:positionH relativeFrom="column">
+                    <wp:posOffset>1137285</wp:posOffset>
+                  </wp:positionH>
+                  <wp:positionV relativeFrom="paragraph">
+                    <wp:posOffset>611505</wp:posOffset>
+                  </wp:positionV>
+                  <wp:extent cx="701675" cy="701675"/>
+                  <wp:effectExtent l="0" t="0" r="3175" b="3175"/>
+                  <wp:wrapTight wrapText="bothSides">
+                    <wp:wrapPolygon edited="0">
+                      <wp:start x="0" y="0"/>
+                      <wp:lineTo x="0" y="21111"/>
+                      <wp:lineTo x="21111" y="21111"/>
+                      <wp:lineTo x="21111" y="0"/>
+                      <wp:lineTo x="0" y="0"/>
+                    </wp:wrapPolygon>
+                  </wp:wrapTight>
+                  <wp:docPr id="33" name="Picture 33" descr="A picture containing icon&#10;&#10;Description automatically generated"/>
+                  <wp:cNvGraphicFramePr>
+                    <a:graphicFrameLocks xmlns:a="http://schemas.openxmlformats.org/drawingml/2006/main" noChangeAspect="1"/>
+                  </wp:cNvGraphicFramePr>
+                  <a:graphic xmlns:a="http://schemas.openxmlformats.org/drawingml/2006/main">
+                    <a:graphicData uri="http://schemas.openxmlformats.org/drawingml/2006/picture">
+                      <pic:pic xmlns:pic="http://schemas.openxmlformats.org/drawingml/2006/picture">
+                        <pic:nvPicPr>
+                          <pic:cNvPr id="3" name="Picture 3" descr="A picture containing icon&#10;&#10;Description automatically generated"/>
+                          <pic:cNvPicPr>
+                            <a:picLocks noChangeAspect="1" noChangeArrowheads="1"/>
+                          </pic:cNvPicPr>
+                        </pic:nvPicPr>
+                        <pic:blipFill>
+                          <a:blip r:embed="rId9" cstate="print">
+                            <a:extLst>
+                              <a:ext uri="{28A0092B-C50C-407E-A947-70E740481C1C}">
+                                <a14:useLocalDpi xmlns:a14="http://schemas.microsoft.com/office/drawing/2010/main" val="0"/>
+                              </a:ext>
+                            </a:extLst>
+                          </a:blip>
+                          <a:srcRect/>
+                          <a:stretch>
+                            <a:fillRect/>
+                          </a:stretch>
+                        </pic:blipFill>
+                        <pic:spPr bwMode="auto">
+                          <a:xfrm>
+                            <a:off x="0" y="0"/>
+                            <a:ext cx="701675" cy="701675"/>
+                          </a:xfrm>
+                          <a:prstGeom prst="rect">
+                            <a:avLst/>
+                          </a:prstGeom>
+                          <a:noFill/>
+                          <a:ln>
+                            <a:noFill/>
+                          </a:ln>
+                        </pic:spPr>
+                      </pic:pic>
+                    </a:graphicData>
+                  </a:graphic>
+                  <wp14:sizeRelH relativeFrom="page">
+                    <wp14:pctWidth>0</wp14:pctWidth>
+                  </wp14:sizeRelH>
+                  <wp14:sizeRelV relativeFrom="page">
+                    <wp14:pctHeight>0</wp14:pctHeight>
+                  </wp14:sizeRelV>
+                </wp:anchor>
+              </w:drawing>
+            </w:r>
+          </w:p>
+          <w:p>
+            <w:pPr>
+              <w:tabs>
+                <w:tab w:val="left" w:pos="3180"/>
+              </w:tabs>
+              <w:rPr>
+                <w:rFonts w:ascii="JetBrains Mono" w:hAnsi="JetBrains Mono" w:cs="JetBrains Mono"/>
+                <w:sz w:val="32"/>
+                <w:szCs w:val="32"/>
+                <w:lang w:val="bg-BG"/>
+              </w:rPr>
+            </w:pPr>
+          </w:p>
+        </w:tc>
+      </w:tr>
+    </w:tbl>
+    <w:p>
+      <w:pPr>
+        <w:rPr>
+          <w:lang w:val="bg-BG"/>
+        </w:rPr>
+      </w:pPr>
+    </w:p>
+    <w:tbl>
+      <w:tblPr>
+        <w:tblStyle w:val="TableGrid"/>
+        <w:tblpPr w:leftFromText="141" w:rightFromText="141" w:vertAnchor="text" w:horzAnchor="margin" w:tblpY="-75"/>
+        <w:tblW w:w="0" w:type="auto"/>
+        <w:tblLook w:val="04A0" w:firstRow="1" w:lastRow="0" w:firstColumn="1" w:lastColumn="0" w:noHBand="0" w:noVBand="1"/>
+      </w:tblPr>
+      <w:tblGrid>
+        <w:gridCol w:w="4988"/>
+        <w:gridCol w:w="4989"/>
+        <w:gridCol w:w="4989"/>
+      </w:tblGrid>
+      <w:tr>
+        <w:trPr>
+          <w:trHeight w:val="11060"/>
+        </w:trPr>
+        <w:tc>
+          <w:tcPr>
+            <w:tcW w:w="4988" w:type="dxa"/>
+          </w:tcPr>
+          <w:p>
+            <w:pPr>
+              <w:pStyle w:val="Title"/>
+              <w:jc w:val="center"/>
+              <w:rPr>
+                <w:rFonts w:ascii="JetBrains Mono" w:hAnsi="JetBrains Mono" w:cs="JetBrains Mono"/>
+                <w:lang w:val="bg-BG"/>
+              </w:rPr>
+            </w:pPr>
+            <w:r>
+              <w:rPr>
+                <w:rFonts w:ascii="JetBrains Mono" w:hAnsi="JetBrains Mono" w:cs="JetBrains Mono"/>
+                <w:noProof/>
+                <w:lang w:val="bg-BG"/>
+              </w:rPr>
+              <w:lastRenderedPageBreak/>
+              <w:drawing>
+                <wp:anchor distT="0" distB="0" distL="114300" distR="114300" simplePos="0" relativeHeight="251668480" behindDoc="1" locked="0" layoutInCell="1" allowOverlap="1" wp14:anchorId="66416B70" wp14:editId="1600C1A1">
+                  <wp:simplePos x="0" y="0"/>
+                  <wp:positionH relativeFrom="column">
+                    <wp:posOffset>129540</wp:posOffset>
+                  </wp:positionH>
+                  <wp:positionV relativeFrom="paragraph">
+                    <wp:posOffset>585470</wp:posOffset>
+                  </wp:positionV>
+                  <wp:extent cx="2714625" cy="2714625"/>
+                  <wp:effectExtent l="0" t="0" r="9525" b="9525"/>
+                  <wp:wrapTopAndBottom/>
+                  <wp:docPr id="9" name="Picture 9" descr="A picture containing building, government building&#10;&#10;Description automatically generated"/>
+                  <wp:cNvGraphicFramePr>
+                    <a:graphicFrameLocks xmlns:a="http://schemas.openxmlformats.org/drawingml/2006/main" noChangeAspect="1"/>
+                  </wp:cNvGraphicFramePr>
+                  <a:graphic xmlns:a="http://schemas.openxmlformats.org/drawingml/2006/main">
+                    <a:graphicData uri="http://schemas.openxmlformats.org/drawingml/2006/picture">
+                      <pic:pic xmlns:pic="http://schemas.openxmlformats.org/drawingml/2006/picture">
+                        <pic:nvPicPr>
+                          <pic:cNvPr id="9" name="Picture 9" descr="A picture containing building, government building&#10;&#10;Description automatically generated"/>
                           <pic:cNvPicPr/>
                         </pic:nvPicPr>
                         <pic:blipFill>
-                          <a:blip r:embed="rId4" cstate="print">
+                          <a:blip r:embed="rId10" cstate="print">
                             <a:extLst>
                               <a:ext uri="{28A0092B-C50C-407E-A947-70E740481C1C}">
                                 <a14:useLocalDpi xmlns:a14="http://schemas.microsoft.com/office/drawing/2010/main" val="0"/>
@@ -73,7 +1333,7 @@
                         <pic:spPr>
                           <a:xfrm>
                             <a:off x="0" y="0"/>
-                            <a:ext cx="2570480" cy="2570480"/>
+                            <a:ext cx="2714625" cy="2714625"/>
                           </a:xfrm>
                           <a:prstGeom prst="rect">
                             <a:avLst/>
@@ -100,14 +1360,7 @@
           </w:p>
           <w:p>
             <w:pPr>
-              <w:rPr>
-                <w:rFonts w:ascii="JetBrains Mono" w:hAnsi="JetBrains Mono" w:cs="JetBrains Mono"/>
-                <w:lang w:val="bg-BG"/>
-              </w:rPr>
-            </w:pPr>
-          </w:p>
-          <w:p>
-            <w:pPr>
+              <w:ind w:firstLine="150"/>
               <w:jc w:val="both"/>
               <w:rPr>
                 <w:rFonts w:ascii="JetBrains Mono" w:hAnsi="JetBrains Mono" w:cs="JetBrains Mono"/>
@@ -135,7 +1388,7 @@
                 <w:szCs w:val="24"/>
                 <w:lang w:val="bg-BG"/>
               </w:rPr>
-              <w:t>за италиански, немски и испански,</w:t>
+              <w:t>за италиански</w:t>
             </w:r>
             <w:r>
               <w:rPr>
@@ -145,6 +1398,46 @@
                 <w:szCs w:val="24"/>
                 <w:lang w:val="bg-BG"/>
               </w:rPr>
+              <w:t>,</w:t>
+            </w:r>
+            <w:r>
+              <w:rPr>
+                <w:rFonts w:ascii="JetBrains Mono" w:hAnsi="JetBrains Mono" w:cs="JetBrains Mono"/>
+                <w:color w:val="000000"/>
+                <w:sz w:val="24"/>
+                <w:szCs w:val="24"/>
+                <w:lang w:val="bg-BG"/>
+              </w:rPr>
+              <w:t xml:space="preserve"> испански</w:t>
+            </w:r>
+            <w:r>
+              <w:rPr>
+                <w:rFonts w:ascii="JetBrains Mono" w:hAnsi="JetBrains Mono" w:cs="JetBrains Mono"/>
+                <w:color w:val="000000"/>
+                <w:sz w:val="24"/>
+                <w:szCs w:val="24"/>
+                <w:lang w:val="bg-BG"/>
+              </w:rPr>
+              <w:t xml:space="preserve"> и немски</w:t>
+            </w:r>
+            <w:r>
+              <w:rPr>
+                <w:rFonts w:ascii="JetBrains Mono" w:hAnsi="JetBrains Mono" w:cs="JetBrains Mono"/>
+                <w:color w:val="000000"/>
+                <w:sz w:val="24"/>
+                <w:szCs w:val="24"/>
+                <w:lang w:val="bg-BG"/>
+              </w:rPr>
+              <w:t>,</w:t>
+            </w:r>
+            <w:r>
+              <w:rPr>
+                <w:rFonts w:ascii="JetBrains Mono" w:hAnsi="JetBrains Mono" w:cs="JetBrains Mono"/>
+                <w:color w:val="000000"/>
+                <w:sz w:val="24"/>
+                <w:szCs w:val="24"/>
+                <w:lang w:val="bg-BG"/>
+              </w:rPr>
               <w:t xml:space="preserve"> представен в интернет. </w:t>
             </w:r>
           </w:p>
@@ -187,7 +1480,7 @@
                 <w:szCs w:val="24"/>
                 <w:lang w:val="bg-BG"/>
               </w:rPr>
-              <w:t>Всяка страница</w:t>
+              <w:t xml:space="preserve">Всяка страница на приложението има лента в горната част, която служи за по-лесна </w:t>
             </w:r>
             <w:r>
               <w:rPr>
@@ -197,7 +1490,7 @@
                 <w:szCs w:val="24"/>
                 <w:lang w:val="bg-BG"/>
               </w:rPr>
-              <w:t xml:space="preserve"> на приложението</w:t>
+              <w:t>навигация</w:t>
             </w:r>
             <w:r>
               <w:rPr>
@@ -207,7 +1500,7 @@
                 <w:szCs w:val="24"/>
                 <w:lang w:val="bg-BG"/>
               </w:rPr>
-              <w:t xml:space="preserve"> има </w:t>
+              <w:t>.</w:t>
             </w:r>
             <w:r>
               <w:rPr>
@@ -217,7 +1510,7 @@
                 <w:szCs w:val="24"/>
                 <w:lang w:val="bg-BG"/>
               </w:rPr>
-              <w:t>лента</w:t>
+              <w:t xml:space="preserve"> </w:t>
             </w:r>
             <w:r>
               <w:rPr>
@@ -227,7 +1520,7 @@
                 <w:szCs w:val="24"/>
                 <w:lang w:val="bg-BG"/>
               </w:rPr>
-              <w:t xml:space="preserve"> в горната част, която служи за по-лесна</w:t>
+              <w:t>Тя също показва и избрания от потребителя език в горния де</w:t>
             </w:r>
             <w:r>
               <w:rPr>
@@ -237,7 +1530,7 @@
                 <w:szCs w:val="24"/>
                 <w:lang w:val="bg-BG"/>
               </w:rPr>
-              <w:t xml:space="preserve"> навигиция.</w:t>
+              <w:t>с</w:t>
             </w:r>
             <w:r>
               <w:rPr>
@@ -247,17 +1540,7 @@
                 <w:szCs w:val="24"/>
                 <w:lang w:val="bg-BG"/>
               </w:rPr>
-              <w:t xml:space="preserve"> </w:t>
-            </w:r>
-            <w:r>
-              <w:rPr>
-                <w:rFonts w:ascii="JetBrains Mono" w:hAnsi="JetBrains Mono" w:cs="JetBrains Mono"/>
-                <w:color w:val="000000"/>
-                <w:sz w:val="24"/>
-                <w:szCs w:val="24"/>
-                <w:lang w:val="bg-BG"/>
-              </w:rPr>
-              <w:t>Тя също показва и избрания от потребителя език в горния децен ъгъл. Избраният език, може да се смени по всяко време от настройките на профила.</w:t>
+              <w:t>ен ъгъл. Избраният език, може да се смени по всяко време от настройките на профила.</w:t>
             </w:r>
           </w:p>
           <w:p>
@@ -273,7 +1556,7 @@
                 <w:noProof/>
               </w:rPr>
               <w:drawing>
-                <wp:anchor distT="0" distB="0" distL="114300" distR="114300" simplePos="0" relativeHeight="251663360" behindDoc="1" locked="0" layoutInCell="1" allowOverlap="1" wp14:anchorId="50D1E451" wp14:editId="5875916B">
+                <wp:anchor distT="0" distB="0" distL="114300" distR="114300" simplePos="0" relativeHeight="251673600" behindDoc="1" locked="0" layoutInCell="1" allowOverlap="1" wp14:anchorId="4A772E3A" wp14:editId="593530B9">
                   <wp:simplePos x="0" y="0"/>
                   <wp:positionH relativeFrom="column">
                     <wp:posOffset>2171700</wp:posOffset>
@@ -292,7 +1575,7 @@
                       <wp:lineTo x="0" y="0"/>
                     </wp:wrapPolygon>
                   </wp:wrapTight>
-                  <wp:docPr id="6" name="Picture 6"/>
+                  <wp:docPr id="10" name="Picture 10" descr="Icon&#10;&#10;Description automatically generated"/>
                   <wp:cNvGraphicFramePr>
                     <a:graphicFrameLocks xmlns:a="http://schemas.openxmlformats.org/drawingml/2006/main" noChangeAspect="1"/>
                   </wp:cNvGraphicFramePr>
@@ -300,13 +1583,13 @@
                     <a:graphicData uri="http://schemas.openxmlformats.org/drawingml/2006/picture">
                       <pic:pic xmlns:pic="http://schemas.openxmlformats.org/drawingml/2006/picture">
                         <pic:nvPicPr>
-                          <pic:cNvPr id="0" name="Picture 5"/>
+                          <pic:cNvPr id="6" name="Picture 6" descr="Icon&#10;&#10;Description automatically generated"/>
                           <pic:cNvPicPr>
                             <a:picLocks noChangeAspect="1" noChangeArrowheads="1"/>
                           </pic:cNvPicPr>
                         </pic:nvPicPr>
                         <pic:blipFill>
-                          <a:blip r:embed="rId5" cstate="print">
+                          <a:blip r:embed="rId8" cstate="print">
                             <a:extLst>
                               <a:ext uri="{28A0092B-C50C-407E-A947-70E740481C1C}">
                                 <a14:useLocalDpi xmlns:a14="http://schemas.microsoft.com/office/drawing/2010/main" val="0"/>
@@ -348,7 +1631,7 @@
                 <w:noProof/>
               </w:rPr>
               <w:drawing>
-                <wp:anchor distT="0" distB="0" distL="114300" distR="114300" simplePos="0" relativeHeight="251662336" behindDoc="1" locked="0" layoutInCell="1" allowOverlap="1" wp14:anchorId="500A5B3B" wp14:editId="677EE46D">
+                <wp:anchor distT="0" distB="0" distL="114300" distR="114300" simplePos="0" relativeHeight="251672576" behindDoc="1" locked="0" layoutInCell="1" allowOverlap="1" wp14:anchorId="689B1840" wp14:editId="20FE306F">
                   <wp:simplePos x="0" y="0"/>
                   <wp:positionH relativeFrom="column">
                     <wp:posOffset>1189391</wp:posOffset>
@@ -367,7 +1650,7 @@
                       <wp:lineTo x="0" y="0"/>
                     </wp:wrapPolygon>
                   </wp:wrapTight>
-                  <wp:docPr id="3" name="Picture 3"/>
+                  <wp:docPr id="11" name="Picture 11" descr="A picture containing icon&#10;&#10;Description automatically generated"/>
                   <wp:cNvGraphicFramePr>
                     <a:graphicFrameLocks xmlns:a="http://schemas.openxmlformats.org/drawingml/2006/main" noChangeAspect="1"/>
                   </wp:cNvGraphicFramePr>
@@ -375,13 +1658,13 @@
                     <a:graphicData uri="http://schemas.openxmlformats.org/drawingml/2006/picture">
                       <pic:pic xmlns:pic="http://schemas.openxmlformats.org/drawingml/2006/picture">
                         <pic:nvPicPr>
-                          <pic:cNvPr id="0" name="Picture 3"/>
+                          <pic:cNvPr id="3" name="Picture 3" descr="A picture containing icon&#10;&#10;Description automatically generated"/>
                           <pic:cNvPicPr>
                             <a:picLocks noChangeAspect="1" noChangeArrowheads="1"/>
                           </pic:cNvPicPr>
                         </pic:nvPicPr>
                         <pic:blipFill>
-                          <a:blip r:embed="rId6" cstate="print">
+                          <a:blip r:embed="rId9" cstate="print">
                             <a:extLst>
                               <a:ext uri="{28A0092B-C50C-407E-A947-70E740481C1C}">
                                 <a14:useLocalDpi xmlns:a14="http://schemas.microsoft.com/office/drawing/2010/main" val="0"/>
@@ -423,7 +1706,7 @@
                 <w:noProof/>
               </w:rPr>
               <w:drawing>
-                <wp:anchor distT="0" distB="0" distL="114300" distR="114300" simplePos="0" relativeHeight="251661312" behindDoc="1" locked="0" layoutInCell="1" allowOverlap="1" wp14:anchorId="0BA2D26F" wp14:editId="372A4F1B">
+                <wp:anchor distT="0" distB="0" distL="114300" distR="114300" simplePos="0" relativeHeight="251671552" behindDoc="1" locked="0" layoutInCell="1" allowOverlap="1" wp14:anchorId="5294DC5A" wp14:editId="33D65438">
                   <wp:simplePos x="0" y="0"/>
                   <wp:positionH relativeFrom="column">
                     <wp:posOffset>275410</wp:posOffset>
@@ -442,7 +1725,7 @@
                       <wp:lineTo x="0" y="0"/>
                     </wp:wrapPolygon>
                   </wp:wrapTight>
-                  <wp:docPr id="2" name="Picture 2"/>
+                  <wp:docPr id="12" name="Picture 12" descr="A picture containing text, clipart, screenshot, vector graphics&#10;&#10;Description automatically generated"/>
                   <wp:cNvGraphicFramePr>
                     <a:graphicFrameLocks xmlns:a="http://schemas.openxmlformats.org/drawingml/2006/main" noChangeAspect="1"/>
                   </wp:cNvGraphicFramePr>
@@ -450,7 +1733,7 @@
                     <a:graphicData uri="http://schemas.openxmlformats.org/drawingml/2006/picture">
                       <pic:pic xmlns:pic="http://schemas.openxmlformats.org/drawingml/2006/picture">
                         <pic:nvPicPr>
-                          <pic:cNvPr id="0" name="Picture 1"/>
+                          <pic:cNvPr id="2" name="Picture 2" descr="A picture containing text, clipart, screenshot, vector graphics&#10;&#10;Description automatically generated"/>
                           <pic:cNvPicPr>
                             <a:picLocks noChangeAspect="1" noChangeArrowheads="1"/>
                           </pic:cNvPicPr>
@@ -515,7 +1798,7 @@
                 <w:lang w:val="bg-BG"/>
               </w:rPr>
               <w:drawing>
-                <wp:anchor distT="0" distB="0" distL="114300" distR="114300" simplePos="0" relativeHeight="251659264" behindDoc="1" locked="0" layoutInCell="1" allowOverlap="1" wp14:anchorId="0C063F78" wp14:editId="0BC71B85">
+                <wp:anchor distT="0" distB="0" distL="114300" distR="114300" simplePos="0" relativeHeight="251669504" behindDoc="1" locked="0" layoutInCell="1" allowOverlap="1" wp14:anchorId="4069B4EC" wp14:editId="324E8DA3">
                   <wp:simplePos x="0" y="0"/>
                   <wp:positionH relativeFrom="column">
                     <wp:posOffset>271145</wp:posOffset>
@@ -526,7 +1809,7 @@
                   <wp:extent cx="2484120" cy="2487295"/>
                   <wp:effectExtent l="0" t="0" r="0" b="8255"/>
                   <wp:wrapTopAndBottom/>
-                  <wp:docPr id="4" name="Picture 4"/>
+                  <wp:docPr id="13" name="Picture 13"/>
                   <wp:cNvGraphicFramePr>
                     <a:graphicFrameLocks xmlns:a="http://schemas.openxmlformats.org/drawingml/2006/main" noChangeAspect="1"/>
                   </wp:cNvGraphicFramePr>
@@ -538,7 +1821,7 @@
                           <pic:cNvPicPr/>
                         </pic:nvPicPr>
                         <pic:blipFill>
-                          <a:blip r:embed="rId8" cstate="print">
+                          <a:blip r:embed="rId11" cstate="print">
                             <a:extLst>
                               <a:ext uri="{28A0092B-C50C-407E-A947-70E740481C1C}">
                                 <a14:useLocalDpi xmlns:a14="http://schemas.microsoft.com/office/drawing/2010/main" val="0"/>
@@ -654,7 +1937,7 @@
                 <w:lang w:val="bg-BG"/>
               </w:rPr>
               <w:drawing>
-                <wp:anchor distT="0" distB="0" distL="114300" distR="114300" simplePos="0" relativeHeight="251664384" behindDoc="1" locked="0" layoutInCell="1" allowOverlap="1" wp14:anchorId="07CAF96D" wp14:editId="46365A2D">
+                <wp:anchor distT="0" distB="0" distL="114300" distR="114300" simplePos="0" relativeHeight="251674624" behindDoc="1" locked="0" layoutInCell="1" allowOverlap="1" wp14:anchorId="0A9C8022" wp14:editId="30EC4AA1">
                   <wp:simplePos x="0" y="0"/>
                   <wp:positionH relativeFrom="column">
                     <wp:posOffset>221520</wp:posOffset>
@@ -673,7 +1956,7 @@
                       <wp:lineTo x="0" y="0"/>
                     </wp:wrapPolygon>
                   </wp:wrapTight>
-                  <wp:docPr id="7" name="Picture 7"/>
+                  <wp:docPr id="14" name="Picture 14" descr="A picture containing building&#10;&#10;Description automatically generated"/>
                   <wp:cNvGraphicFramePr>
                     <a:graphicFrameLocks xmlns:a="http://schemas.openxmlformats.org/drawingml/2006/main" noChangeAspect="1"/>
                   </wp:cNvGraphicFramePr>
@@ -681,11 +1964,11 @@
                     <a:graphicData uri="http://schemas.openxmlformats.org/drawingml/2006/picture">
                       <pic:pic xmlns:pic="http://schemas.openxmlformats.org/drawingml/2006/picture">
                         <pic:nvPicPr>
-                          <pic:cNvPr id="1" name=""/>
+                          <pic:cNvPr id="14" name="Picture 14" descr="A picture containing building&#10;&#10;Description automatically generated"/>
                           <pic:cNvPicPr/>
                         </pic:nvPicPr>
                         <pic:blipFill>
-                          <a:blip r:embed="rId9" cstate="print">
+                          <a:blip r:embed="rId12" cstate="print">
                             <a:extLst>
                               <a:ext uri="{28A0092B-C50C-407E-A947-70E740481C1C}">
                                 <a14:useLocalDpi xmlns:a14="http://schemas.microsoft.com/office/drawing/2010/main" val="0"/>
@@ -747,7 +2030,7 @@
                 <w:lang w:val="bg-BG"/>
               </w:rPr>
               <w:drawing>
-                <wp:anchor distT="0" distB="0" distL="114300" distR="114300" simplePos="0" relativeHeight="251660288" behindDoc="1" locked="0" layoutInCell="1" allowOverlap="1" wp14:anchorId="75BE5082" wp14:editId="7F96EACB">
+                <wp:anchor distT="0" distB="0" distL="114300" distR="114300" simplePos="0" relativeHeight="251670528" behindDoc="1" locked="0" layoutInCell="1" allowOverlap="1" wp14:anchorId="73F7D7C1" wp14:editId="061CFC15">
                   <wp:simplePos x="0" y="0"/>
                   <wp:positionH relativeFrom="column">
                     <wp:posOffset>184940</wp:posOffset>
@@ -758,7 +2041,7 @@
                   <wp:extent cx="2700020" cy="2700020"/>
                   <wp:effectExtent l="0" t="0" r="5080" b="5080"/>
                   <wp:wrapTopAndBottom/>
-                  <wp:docPr id="5" name="Picture 5"/>
+                  <wp:docPr id="15" name="Picture 15"/>
                   <wp:cNvGraphicFramePr>
                     <a:graphicFrameLocks xmlns:a="http://schemas.openxmlformats.org/drawingml/2006/main" noChangeAspect="1"/>
                   </wp:cNvGraphicFramePr>
@@ -770,7 +2053,7 @@
                           <pic:cNvPicPr/>
                         </pic:nvPicPr>
                         <pic:blipFill>
-                          <a:blip r:embed="rId10" cstate="print">
+                          <a:blip r:embed="rId13" cstate="print">
                             <a:extLst>
                               <a:ext uri="{28A0092B-C50C-407E-A947-70E740481C1C}">
                                 <a14:useLocalDpi xmlns:a14="http://schemas.microsoft.com/office/drawing/2010/main" val="0"/>
@@ -812,7 +2095,7 @@
           </w:p>
           <w:p>
             <w:pPr>
-              <w:ind w:firstLine="616"/>
+              <w:ind w:firstLine="256"/>
               <w:jc w:val="both"/>
               <w:rPr>
                 <w:rFonts w:ascii="JetBrains Mono" w:hAnsi="JetBrains Mono" w:cs="JetBrains Mono"/>
@@ -830,18 +2113,18 @@
                 <w:lang w:val="bg-BG"/>
               </w:rPr>
               <w:drawing>
-                <wp:anchor distT="0" distB="0" distL="114300" distR="114300" simplePos="0" relativeHeight="251665408" behindDoc="0" locked="0" layoutInCell="1" allowOverlap="1" wp14:anchorId="1ADABB2F" wp14:editId="62F2D527">
+                <wp:anchor distT="0" distB="0" distL="114300" distR="114300" simplePos="0" relativeHeight="251675648" behindDoc="0" locked="0" layoutInCell="1" allowOverlap="1" wp14:anchorId="20FF5393" wp14:editId="6823EC3A">
                   <wp:simplePos x="0" y="0"/>
                   <wp:positionH relativeFrom="column">
-                    <wp:posOffset>417507</wp:posOffset>
+                    <wp:posOffset>417195</wp:posOffset>
                   </wp:positionH>
                   <wp:positionV relativeFrom="paragraph">
-                    <wp:posOffset>3628390</wp:posOffset>
+                    <wp:posOffset>3656965</wp:posOffset>
                   </wp:positionV>
                   <wp:extent cx="2259965" cy="2259965"/>
                   <wp:effectExtent l="0" t="0" r="6985" b="6985"/>
                   <wp:wrapTopAndBottom/>
-                  <wp:docPr id="8" name="Picture 8"/>
+                  <wp:docPr id="16" name="Picture 16"/>
                   <wp:cNvGraphicFramePr>
                     <a:graphicFrameLocks xmlns:a="http://schemas.openxmlformats.org/drawingml/2006/main" noChangeAspect="1"/>
                   </wp:cNvGraphicFramePr>
@@ -853,7 +2136,7 @@
                           <pic:cNvPicPr/>
                         </pic:nvPicPr>
                         <pic:blipFill>
-                          <a:blip r:embed="rId11" cstate="print">
+                          <a:blip r:embed="rId14" cstate="print">
                             <a:extLst>
                               <a:ext uri="{28A0092B-C50C-407E-A947-70E740481C1C}">
                                 <a14:useLocalDpi xmlns:a14="http://schemas.microsoft.com/office/drawing/2010/main" val="0"/>
@@ -892,7 +2175,7 @@
                 <w:szCs w:val="24"/>
                 <w:lang w:val="bg-BG"/>
               </w:rPr>
-              <w:t>На тази тема се прях, тъй като езиците винаги са били интерес за мен</w:t>
+              <w:t xml:space="preserve">На тази тема се </w:t>
             </w:r>
             <w:r>
               <w:rPr>
@@ -901,7 +2184,7 @@
                 <w:szCs w:val="24"/>
                 <w:lang w:val="bg-BG"/>
               </w:rPr>
-              <w:t xml:space="preserve"> и </w:t>
+              <w:t>с</w:t>
             </w:r>
             <w:r>
               <w:rPr>
@@ -910,52 +2193,7 @@
                 <w:szCs w:val="24"/>
                 <w:lang w:val="bg-BG"/>
               </w:rPr>
-              <w:t xml:space="preserve">искам да </w:t>
-            </w:r>
-            <w:r>
-              <w:rPr>
-                <w:rFonts w:ascii="JetBrains Mono" w:hAnsi="JetBrains Mono" w:cs="JetBrains Mono"/>
-                <w:sz w:val="24"/>
-                <w:szCs w:val="24"/>
-                <w:lang w:val="bg-BG"/>
-              </w:rPr>
-              <w:t>направя ученето</w:t>
-            </w:r>
-            <w:r>
-              <w:rPr>
-                <w:rFonts w:ascii="JetBrains Mono" w:hAnsi="JetBrains Mono" w:cs="JetBrains Mono"/>
-                <w:sz w:val="24"/>
-                <w:szCs w:val="24"/>
-                <w:lang w:val="bg-BG"/>
-              </w:rPr>
-              <w:t xml:space="preserve">  по-достъпно</w:t>
-            </w:r>
-            <w:r>
-              <w:rPr>
-                <w:rFonts w:ascii="JetBrains Mono" w:hAnsi="JetBrains Mono" w:cs="JetBrains Mono"/>
-                <w:sz w:val="24"/>
-                <w:szCs w:val="24"/>
-                <w:lang w:val="bg-BG"/>
-              </w:rPr>
-              <w:t xml:space="preserve"> и</w:t>
-            </w:r>
-            <w:r>
-              <w:rPr>
-                <w:rFonts w:ascii="JetBrains Mono" w:hAnsi="JetBrains Mono" w:cs="JetBrains Mono"/>
-                <w:sz w:val="24"/>
-                <w:szCs w:val="24"/>
-                <w:lang w:val="bg-BG"/>
-              </w:rPr>
-              <w:t xml:space="preserve"> по </w:t>
-            </w:r>
-            <w:r>
-              <w:rPr>
-                <w:rFonts w:ascii="JetBrains Mono" w:hAnsi="JetBrains Mono" w:cs="JetBrains Mono"/>
-                <w:sz w:val="24"/>
-                <w:szCs w:val="24"/>
-                <w:lang w:val="bg-BG"/>
-              </w:rPr>
-              <w:t>безплатен начин.</w:t>
+              <w:t>прях, тъй като езиците винаги са били интерес за мен и искам да направя ученето  по-достъпно и по безплатен начин.</w:t>
             </w:r>
           </w:p>
           <w:p>
@@ -986,6 +2224,56 @@
     </w:sectPr>
   </w:body>
 </w:document>
+</file>
+
+<file path=word/endnotes.xml><?xml version="1.0" encoding="utf-8"?>
+<w:endnotes xmlns:wpc="http://schemas.microsoft.com/office/word/2010/wordprocessingCanvas" xmlns:cx="http://schemas.microsoft.com/office/drawing/2014/chartex" xmlns:cx1="http://schemas.microsoft.com/office/drawing/2015/9/8/chartex" xmlns:cx2="http://schemas.microsoft.com/office/drawing/2015/10/21/chartex" xmlns:cx3="http://schemas.microsoft.com/office/drawing/2016/5/9/chartex" xmlns:cx4="http://schemas.microsoft.com/office/drawing/2016/5/10/chartex" xmlns:cx5="http://schemas.microsoft.com/office/drawing/2016/5/11/chartex" xmlns:cx6="http://schemas.microsoft.com/office/drawing/2016/5/12/chartex" xmlns:cx7="http://schemas.microsoft.com/office/drawing/2016/5/13/chartex" xmlns:cx8="http://schemas.microsoft.com/office/drawing/2016/5/14/chartex" xmlns:mc="http://schemas.openxmlformats.org/markup-compatibility/2006" xmlns:aink="http://schemas.microsoft.com/office/drawing/2016/ink" xmlns:am3d="http://schemas.microsoft.com/office/drawing/2017/model3d" xmlns:o="urn:schemas-microsoft-com:office:office" xmlns:oel="http://schemas.microsoft.com/office/2019/extlst" xmlns:r="http://schemas.openxmlformats.org/officeDocument/2006/relationships" xmlns:m="http://schemas.openxmlformats.org/officeDocument/2006/math" xmlns:v="urn:schemas-microsoft-com:vml" xmlns:wp14="http://schemas.microsoft.com/office/word/2010/wordprocessingDrawing" xmlns:wp="http://schemas.openxmlformats.org/drawingml/2006/wordprocessingDrawing" xmlns:w10="urn:schemas-microsoft-com:office:word" xmlns:w="http://schemas.openxmlformats.org/wordprocessingml/2006/main" xmlns:w14="http://schemas.microsoft.com/office/word/2010/wordml" xmlns:w15="http://schemas.microsoft.com/office/word/2012/wordml" xmlns:w16cex="http://schemas.microsoft.com/office/word/2018/wordml/cex" xmlns:w16cid="http://schemas.microsoft.com/office/word/2016/wordml/cid" xmlns:w16="http://schemas.microsoft.com/office/word/2018/wordml" xmlns:w16sdtdh="http://schemas.microsoft.com/office/word/2020/wordml/sdtdatahash" xmlns:w16se="http://schemas.microsoft.com/office/word/2015/wordml/symex" xmlns:wpg="http://schemas.microsoft.com/office/word/2010/wordprocessingGroup" xmlns:wpi="http://schemas.microsoft.com/office/word/2010/wordprocessingInk" xmlns:wne="http://schemas.microsoft.com/office/word/2006/wordml" xmlns:wps="http://schemas.microsoft.com/office/word/2010/wordprocessingShape" mc:Ignorable="w14 w15 w16se w16cid w16 w16cex w16sdtdh wp14">
+  <w:endnote w:type="separator" w:id="-1">
+    <w:p>
+      <w:pPr>
+        <w:spacing w:after="0" w:line="240" w:lineRule="auto"/>
+      </w:pPr>
+      <w:r>
+        <w:separator/>
+      </w:r>
+    </w:p>
+  </w:endnote>
+  <w:endnote w:type="continuationSeparator" w:id="0">
+    <w:p>
+      <w:pPr>
+        <w:spacing w:after="0" w:line="240" w:lineRule="auto"/>
+      </w:pPr>
+      <w:r>
+        <w:continuationSeparator/>
+      </w:r>
+    </w:p>
+  </w:endnote>
+</w:endnotes>
+</file>
+
+<file path=word/footnotes.xml><?xml version="1.0" encoding="utf-8"?>
+<w:footnotes xmlns:wpc="http://schemas.microsoft.com/office/word/2010/wordprocessingCanvas" xmlns:cx="http://schemas.microsoft.com/office/drawing/2014/chartex" xmlns:cx1="http://schemas.microsoft.com/office/drawing/2015/9/8/chartex" xmlns:cx2="http://schemas.microsoft.com/office/drawing/2015/10/21/chartex" xmlns:cx3="http://schemas.microsoft.com/office/drawing/2016/5/9/chartex" xmlns:cx4="http://schemas.microsoft.com/office/drawing/2016/5/10/chartex" xmlns:cx5="http://schemas.microsoft.com/office/drawing/2016/5/11/chartex" xmlns:cx6="http://schemas.microsoft.com/office/drawing/2016/5/12/chartex" xmlns:cx7="http://schemas.microsoft.com/office/drawing/2016/5/13/chartex" xmlns:cx8="http://schemas.microsoft.com/office/drawing/2016/5/14/chartex" xmlns:mc="http://schemas.openxmlformats.org/markup-compatibility/2006" xmlns:aink="http://schemas.microsoft.com/office/drawing/2016/ink" xmlns:am3d="http://schemas.microsoft.com/office/drawing/2017/model3d" xmlns:o="urn:schemas-microsoft-com:office:office" xmlns:oel="http://schemas.microsoft.com/office/2019/extlst" xmlns:r="http://schemas.openxmlformats.org/officeDocument/2006/relationships" xmlns:m="http://schemas.openxmlformats.org/officeDocument/2006/math" xmlns:v="urn:schemas-microsoft-com:vml" xmlns:wp14="http://schemas.microsoft.com/office/word/2010/wordprocessingDrawing" xmlns:wp="http://schemas.openxmlformats.org/drawingml/2006/wordprocessingDrawing" xmlns:w10="urn:schemas-microsoft-com:office:word" xmlns:w="http://schemas.openxmlformats.org/wordprocessingml/2006/main" xmlns:w14="http://schemas.microsoft.com/office/word/2010/wordml" xmlns:w15="http://schemas.microsoft.com/office/word/2012/wordml" xmlns:w16cex="http://schemas.microsoft.com/office/word/2018/wordml/cex" xmlns:w16cid="http://schemas.microsoft.com/office/word/2016/wordml/cid" xmlns:w16="http://schemas.microsoft.com/office/word/2018/wordml" xmlns:w16sdtdh="http://schemas.microsoft.com/office/word/2020/wordml/sdtdatahash" xmlns:w16se="http://schemas.microsoft.com/office/word/2015/wordml/symex" xmlns:wpg="http://schemas.microsoft.com/office/word/2010/wordprocessingGroup" xmlns:wpi="http://schemas.microsoft.com/office/word/2010/wordprocessingInk" xmlns:wne="http://schemas.microsoft.com/office/word/2006/wordml" xmlns:wps="http://schemas.microsoft.com/office/word/2010/wordprocessingShape" mc:Ignorable="w14 w15 w16se w16cid w16 w16cex w16sdtdh wp14">
+  <w:footnote w:type="separator" w:id="-1">
+    <w:p>
+      <w:pPr>
+        <w:spacing w:after="0" w:line="240" w:lineRule="auto"/>
+      </w:pPr>
+      <w:r>
+        <w:separator/>
+      </w:r>
+    </w:p>
+  </w:footnote>
+  <w:footnote w:type="continuationSeparator" w:id="0">
+    <w:p>
+      <w:pPr>
+        <w:spacing w:after="0" w:line="240" w:lineRule="auto"/>
+      </w:pPr>
+      <w:r>
+        <w:continuationSeparator/>
+      </w:r>
+    </w:p>
+  </w:footnote>
+</w:footnotes>
 </file>
 
 <file path=word/styles.xml><?xml version="1.0" encoding="utf-8"?>
@@ -1386,6 +2674,7 @@
   <w:style w:type="paragraph" w:default="1" w:styleId="Normal">
     <w:name w:val="Normal"/>
     <w:qFormat/>
+    <w:rsid w:val="006955BB"/>
   </w:style>
   <w:style w:type="character" w:default="1" w:styleId="DefaultParagraphFont">
     <w:name w:val="Default Paragraph Font"/>
@@ -1486,6 +2775,50 @@
     <w:name w:val="apple-tab-span"/>
     <w:basedOn w:val="DefaultParagraphFont"/>
     <w:rsid w:val="005F2135"/>
+  </w:style>
+  <w:style w:type="paragraph" w:styleId="Header">
+    <w:name w:val="header"/>
+    <w:basedOn w:val="Normal"/>
+    <w:link w:val="HeaderChar"/>
+    <w:uiPriority w:val="99"/>
+    <w:unhideWhenUsed/>
+    <w:rsid w:val="00672ECA"/>
+    <w:pPr>
+      <w:tabs>
+        <w:tab w:val="center" w:pos="4513"/>
+        <w:tab w:val="right" w:pos="9026"/>
+      </w:tabs>
+      <w:spacing w:after="0" w:line="240" w:lineRule="auto"/>
+    </w:pPr>
+  </w:style>
+  <w:style w:type="character" w:customStyle="1" w:styleId="HeaderChar">
+    <w:name w:val="Header Char"/>
+    <w:basedOn w:val="DefaultParagraphFont"/>
+    <w:link w:val="Header"/>
+    <w:uiPriority w:val="99"/>
+    <w:rsid w:val="00672ECA"/>
+  </w:style>
+  <w:style w:type="paragraph" w:styleId="Footer">
+    <w:name w:val="footer"/>
+    <w:basedOn w:val="Normal"/>
+    <w:link w:val="FooterChar"/>
+    <w:uiPriority w:val="99"/>
+    <w:unhideWhenUsed/>
+    <w:rsid w:val="00672ECA"/>
+    <w:pPr>
+      <w:tabs>
+        <w:tab w:val="center" w:pos="4513"/>
+        <w:tab w:val="right" w:pos="9026"/>
+      </w:tabs>
+      <w:spacing w:after="0" w:line="240" w:lineRule="auto"/>
+    </w:pPr>
+  </w:style>
+  <w:style w:type="character" w:customStyle="1" w:styleId="FooterChar">
+    <w:name w:val="Footer Char"/>
+    <w:basedOn w:val="DefaultParagraphFont"/>
+    <w:link w:val="Footer"/>
+    <w:uiPriority w:val="99"/>
+    <w:rsid w:val="00672ECA"/>
   </w:style>
 </w:styles>
 </file>

</xml_diff>